<commit_message>
删除 app/controller/word.php 中无用代码,增加注释 phpspreadsheet从1.25降到1.19 phpword从1.1升到1.3 增加tcpdf,mpdf等pdf库 风险研判模板更新 更新reportwork引用文件
</commit_message>
<xml_diff>
--- a/public/乙烯分公司风险研判模板.docx
+++ b/public/乙烯分公司风险研判模板.docx
@@ -1035,7 +1035,7 @@
                 <w:szCs w:val="24"/>
                 <w:lang w:val="en-US" w:eastAsia="zh-CN" w:bidi="ar"/>
               </w:rPr>
-              <w:t>2</w:t>
+              <w:t>8</w:t>
             </w:r>
           </w:p>
         </w:tc>
@@ -1084,7 +1084,7 @@
                 <w:szCs w:val="24"/>
                 <w:lang w:val="en-US" w:eastAsia="zh-CN" w:bidi="ar"/>
               </w:rPr>
-              <w:t>0</w:t>
+              <w:t>1</w:t>
             </w:r>
           </w:p>
         </w:tc>
@@ -1182,7 +1182,7 @@
                 <w:szCs w:val="24"/>
                 <w:lang w:val="en-US" w:eastAsia="zh-CN" w:bidi="ar"/>
               </w:rPr>
-              <w:t>10</w:t>
+              <w:t>0</w:t>
             </w:r>
           </w:p>
         </w:tc>
@@ -2379,23 +2379,23 @@
                 <w:sz w:val="18"/>
                 <w:szCs w:val="18"/>
               </w:rPr>
+              <w:sym w:font="Wingdings 2" w:char="00A3"/>
+            </w:r>
+            <w:r>
+              <w:rPr>
+                <w:rFonts w:hint="eastAsia" w:ascii="宋体" w:hAnsi="宋体" w:eastAsia="宋体"/>
+                <w:sz w:val="18"/>
+                <w:szCs w:val="18"/>
+              </w:rPr>
+              <w:t xml:space="preserve"> 否</w:t>
+            </w:r>
+            <w:r>
+              <w:rPr>
+                <w:rFonts w:hint="eastAsia" w:ascii="宋体" w:hAnsi="宋体" w:eastAsia="宋体"/>
+                <w:sz w:val="18"/>
+                <w:szCs w:val="18"/>
+              </w:rPr>
               <w:sym w:font="Wingdings 2" w:char="0052"/>
-            </w:r>
-            <w:r>
-              <w:rPr>
-                <w:rFonts w:hint="eastAsia" w:ascii="宋体" w:hAnsi="宋体" w:eastAsia="宋体"/>
-                <w:sz w:val="18"/>
-                <w:szCs w:val="18"/>
-              </w:rPr>
-              <w:t xml:space="preserve"> 否</w:t>
-            </w:r>
-            <w:r>
-              <w:rPr>
-                <w:rFonts w:hint="eastAsia" w:ascii="宋体" w:hAnsi="宋体" w:eastAsia="宋体"/>
-                <w:sz w:val="18"/>
-                <w:szCs w:val="18"/>
-              </w:rPr>
-              <w:sym w:font="Wingdings 2" w:char="00A3"/>
             </w:r>
             <w:r>
               <w:rPr>
@@ -3292,6 +3292,12 @@
             <w:insideH w:val="single" w:color="auto" w:sz="4" w:space="0"/>
             <w:insideV w:val="single" w:color="auto" w:sz="4" w:space="0"/>
           </w:tblBorders>
+          <w:tblCellMar>
+            <w:top w:w="0" w:type="dxa"/>
+            <w:left w:w="108" w:type="dxa"/>
+            <w:bottom w:w="0" w:type="dxa"/>
+            <w:right w:w="108" w:type="dxa"/>
+          </w:tblCellMar>
         </w:tblPrEx>
         <w:trPr>
           <w:trHeight w:val="529" w:hRule="atLeast"/>
@@ -4056,6 +4062,7 @@
                 <w:szCs w:val="28"/>
               </w:rPr>
             </w:pPr>
+            <w:bookmarkStart w:id="0" w:name="_GoBack" w:colFirst="1" w:colLast="2"/>
           </w:p>
         </w:tc>
         <w:tc>
@@ -4088,9 +4095,18 @@
             </w:pPr>
             <w:r>
               <w:rPr>
-                <w:rFonts w:hint="eastAsia"/>
-              </w:rPr>
-              <w:t>2</w:t>
+                <w:rFonts w:hint="eastAsia" w:ascii="微软雅黑" w:hAnsi="微软雅黑" w:cs="微软雅黑"/>
+                <w:i w:val="0"/>
+                <w:iCs w:val="0"/>
+                <w:caps w:val="0"/>
+                <w:color w:val="000000"/>
+                <w:spacing w:val="0"/>
+                <w:kern w:val="0"/>
+                <w:sz w:val="24"/>
+                <w:szCs w:val="24"/>
+                <w:lang w:val="en-US" w:eastAsia="zh-CN" w:bidi="ar"/>
+              </w:rPr>
+              <w:t>8</w:t>
             </w:r>
           </w:p>
         </w:tc>
@@ -4124,9 +4140,18 @@
             </w:pPr>
             <w:r>
               <w:rPr>
-                <w:rFonts w:hint="eastAsia"/>
-              </w:rPr>
-              <w:t>0</w:t>
+                <w:rFonts w:hint="eastAsia" w:ascii="微软雅黑" w:hAnsi="微软雅黑" w:cs="微软雅黑"/>
+                <w:i w:val="0"/>
+                <w:iCs w:val="0"/>
+                <w:caps w:val="0"/>
+                <w:color w:val="000000"/>
+                <w:spacing w:val="0"/>
+                <w:kern w:val="0"/>
+                <w:sz w:val="24"/>
+                <w:szCs w:val="24"/>
+                <w:lang w:val="en-US" w:eastAsia="zh-CN" w:bidi="ar"/>
+              </w:rPr>
+              <w:t>1</w:t>
             </w:r>
           </w:p>
         </w:tc>
@@ -4160,7 +4185,16 @@
             </w:pPr>
             <w:r>
               <w:rPr>
-                <w:rFonts w:hint="eastAsia"/>
+                <w:rFonts w:hint="eastAsia" w:ascii="微软雅黑" w:hAnsi="微软雅黑" w:cs="微软雅黑"/>
+                <w:i w:val="0"/>
+                <w:iCs w:val="0"/>
+                <w:caps w:val="0"/>
+                <w:color w:val="000000"/>
+                <w:spacing w:val="0"/>
+                <w:kern w:val="0"/>
+                <w:sz w:val="24"/>
+                <w:szCs w:val="24"/>
+                <w:lang w:val="en-US" w:eastAsia="zh-CN" w:bidi="ar"/>
               </w:rPr>
               <w:t>0</w:t>
             </w:r>
@@ -4196,9 +4230,18 @@
             </w:pPr>
             <w:r>
               <w:rPr>
-                <w:rFonts w:hint="eastAsia"/>
-              </w:rPr>
-              <w:t>10</w:t>
+                <w:rFonts w:hint="eastAsia" w:ascii="微软雅黑" w:hAnsi="微软雅黑" w:cs="微软雅黑"/>
+                <w:i w:val="0"/>
+                <w:iCs w:val="0"/>
+                <w:caps w:val="0"/>
+                <w:color w:val="000000"/>
+                <w:spacing w:val="0"/>
+                <w:kern w:val="0"/>
+                <w:sz w:val="24"/>
+                <w:szCs w:val="24"/>
+                <w:lang w:val="en-US" w:eastAsia="zh-CN" w:bidi="ar"/>
+              </w:rPr>
+              <w:t>0</w:t>
             </w:r>
           </w:p>
         </w:tc>
@@ -4235,7 +4278,16 @@
             </w:pPr>
             <w:r>
               <w:rPr>
-                <w:rFonts w:hint="eastAsia"/>
+                <w:rFonts w:hint="eastAsia" w:ascii="微软雅黑" w:hAnsi="微软雅黑" w:cs="微软雅黑"/>
+                <w:i w:val="0"/>
+                <w:iCs w:val="0"/>
+                <w:caps w:val="0"/>
+                <w:color w:val="000000"/>
+                <w:spacing w:val="0"/>
+                <w:kern w:val="0"/>
+                <w:sz w:val="24"/>
+                <w:szCs w:val="24"/>
+                <w:lang w:val="en-US" w:eastAsia="zh-CN" w:bidi="ar"/>
               </w:rPr>
               <w:t>0</w:t>
             </w:r>
@@ -4752,6 +4804,7 @@
           </w:p>
         </w:tc>
       </w:tr>
+      <w:bookmarkEnd w:id="0"/>
       <w:tr>
         <w:tblPrEx>
           <w:tblBorders>
@@ -4884,10 +4937,16 @@
                 <w:szCs w:val="22"/>
                 <w:lang w:val="en-US" w:eastAsia="zh-CN"/>
               </w:rPr>
-              <w:t>√</w:t>
-            </w:r>
-            <w:bookmarkStart w:id="0" w:name="_GoBack"/>
-            <w:bookmarkEnd w:id="0"/>
+              <w:t xml:space="preserve">  </w:t>
+            </w:r>
+            <w:r>
+              <w:rPr>
+                <w:rFonts w:hint="eastAsia" w:ascii="宋体" w:hAnsi="宋体" w:eastAsia="宋体"/>
+                <w:sz w:val="22"/>
+                <w:szCs w:val="22"/>
+              </w:rPr>
+              <w:t>）否（</w:t>
+            </w:r>
             <w:r>
               <w:rPr>
                 <w:rFonts w:hint="eastAsia" w:ascii="宋体" w:hAnsi="宋体" w:eastAsia="宋体"/>
@@ -4895,24 +4954,7 @@
                 <w:szCs w:val="22"/>
                 <w:lang w:val="en-US" w:eastAsia="zh-CN"/>
               </w:rPr>
-              <w:t xml:space="preserve"> </w:t>
-            </w:r>
-            <w:r>
-              <w:rPr>
-                <w:rFonts w:hint="eastAsia" w:ascii="宋体" w:hAnsi="宋体" w:eastAsia="宋体"/>
-                <w:sz w:val="22"/>
-                <w:szCs w:val="22"/>
-              </w:rPr>
-              <w:t>）否（</w:t>
-            </w:r>
-            <w:r>
-              <w:rPr>
-                <w:rFonts w:hint="eastAsia" w:ascii="宋体" w:hAnsi="宋体" w:eastAsia="宋体"/>
-                <w:sz w:val="22"/>
-                <w:szCs w:val="22"/>
-                <w:lang w:val="en-US" w:eastAsia="zh-CN"/>
-              </w:rPr>
-              <w:t xml:space="preserve">   </w:t>
+              <w:t xml:space="preserve"> √ </w:t>
             </w:r>
             <w:r>
               <w:rPr>

</xml_diff>

<commit_message>
app/controller/Word.php 新增开停车、承包商、试生产等参数,导出0作业研判表; 增加app/controller/ExcelTest.php, view/excel_test/index.html, reportwork_static/exceltest.js文件,上传作业表可在线风险研判; 增加app/model/HeaderModel.php文件,支持控制器中增删改查数据库; config/database.php 配置sqlite3数据库 view/index/tuozhuaipaixu.html,reportwork_static/Sortable.min.js 拖拽排序测试
新增 view/index/reportwork.html,view/index/ruchang.js 管理入厂审批表
</commit_message>
<xml_diff>
--- a/public/乙烯分公司风险研判模板.docx
+++ b/public/乙烯分公司风险研判模板.docx
@@ -2339,63 +2339,35 @@
                 <w:sz w:val="18"/>
                 <w:szCs w:val="18"/>
               </w:rPr>
-              <w:t>2.是否试生产状态：是</w:t>
-            </w:r>
-            <w:r>
-              <w:rPr>
-                <w:rFonts w:hint="eastAsia" w:ascii="宋体" w:hAnsi="宋体" w:eastAsia="宋体"/>
-                <w:sz w:val="18"/>
-                <w:szCs w:val="18"/>
-              </w:rPr>
-              <w:sym w:font="Wingdings 2" w:char="00A3"/>
-            </w:r>
-            <w:r>
-              <w:rPr>
-                <w:rFonts w:hint="eastAsia" w:ascii="宋体" w:hAnsi="宋体" w:eastAsia="宋体"/>
-                <w:sz w:val="18"/>
-                <w:szCs w:val="18"/>
-              </w:rPr>
-              <w:t xml:space="preserve"> 否</w:t>
-            </w:r>
-            <w:r>
-              <w:rPr>
-                <w:rFonts w:hint="eastAsia" w:ascii="宋体" w:hAnsi="宋体" w:eastAsia="宋体"/>
-                <w:sz w:val="18"/>
-                <w:szCs w:val="18"/>
-              </w:rPr>
-              <w:sym w:font="Wingdings 2" w:char="0052"/>
-            </w:r>
-            <w:r>
-              <w:rPr>
-                <w:rFonts w:hint="eastAsia" w:ascii="宋体" w:hAnsi="宋体" w:eastAsia="宋体"/>
-                <w:sz w:val="18"/>
-                <w:szCs w:val="18"/>
-              </w:rPr>
-              <w:t>； 是否开停车状态：是</w:t>
-            </w:r>
-            <w:r>
-              <w:rPr>
-                <w:rFonts w:hint="eastAsia" w:ascii="宋体" w:hAnsi="宋体" w:eastAsia="宋体"/>
-                <w:sz w:val="18"/>
-                <w:szCs w:val="18"/>
-              </w:rPr>
-              <w:sym w:font="Wingdings 2" w:char="00A3"/>
-            </w:r>
-            <w:r>
-              <w:rPr>
-                <w:rFonts w:hint="eastAsia" w:ascii="宋体" w:hAnsi="宋体" w:eastAsia="宋体"/>
-                <w:sz w:val="18"/>
-                <w:szCs w:val="18"/>
-              </w:rPr>
-              <w:t xml:space="preserve"> 否</w:t>
-            </w:r>
-            <w:r>
-              <w:rPr>
-                <w:rFonts w:hint="eastAsia" w:ascii="宋体" w:hAnsi="宋体" w:eastAsia="宋体"/>
-                <w:sz w:val="18"/>
-                <w:szCs w:val="18"/>
-              </w:rPr>
-              <w:sym w:font="Wingdings 2" w:char="0052"/>
+              <w:t>2.是否试生产状态：</w:t>
+            </w:r>
+            <w:r>
+              <w:rPr>
+                <w:rFonts w:hint="eastAsia" w:ascii="宋体" w:hAnsi="宋体" w:eastAsia="宋体"/>
+                <w:sz w:val="18"/>
+                <w:szCs w:val="18"/>
+                <w:u w:val="none"/>
+                <w:lang w:val="en-US" w:eastAsia="zh-CN"/>
+              </w:rPr>
+              <w:t xml:space="preserve"> ${ssc} </w:t>
+            </w:r>
+            <w:r>
+              <w:rPr>
+                <w:rFonts w:hint="eastAsia" w:ascii="宋体" w:hAnsi="宋体" w:eastAsia="宋体"/>
+                <w:sz w:val="18"/>
+                <w:szCs w:val="18"/>
+              </w:rPr>
+              <w:t>； 是否开停车状态：</w:t>
+            </w:r>
+            <w:r>
+              <w:rPr>
+                <w:rFonts w:hint="eastAsia" w:ascii="宋体" w:hAnsi="宋体" w:eastAsia="宋体"/>
+                <w:sz w:val="18"/>
+                <w:szCs w:val="18"/>
+                <w:u w:val="none"/>
+                <w:lang w:val="en-US" w:eastAsia="zh-CN"/>
+              </w:rPr>
+              <w:t xml:space="preserve"> ${ktc} </w:t>
             </w:r>
             <w:r>
               <w:rPr>
@@ -2778,31 +2750,17 @@
                 <w:sz w:val="18"/>
                 <w:szCs w:val="18"/>
               </w:rPr>
-              <w:t>4.是否有承包商作业：是</w:t>
-            </w:r>
-            <w:r>
-              <w:rPr>
-                <w:rFonts w:hint="eastAsia" w:ascii="宋体" w:hAnsi="宋体" w:eastAsia="宋体"/>
-                <w:sz w:val="18"/>
-                <w:szCs w:val="18"/>
-              </w:rPr>
-              <w:sym w:font="Wingdings 2" w:char="0052"/>
-            </w:r>
-            <w:r>
-              <w:rPr>
-                <w:rFonts w:hint="eastAsia" w:ascii="宋体" w:hAnsi="宋体" w:eastAsia="宋体"/>
-                <w:sz w:val="18"/>
-                <w:szCs w:val="18"/>
-              </w:rPr>
-              <w:t xml:space="preserve"> 否</w:t>
-            </w:r>
-            <w:r>
-              <w:rPr>
-                <w:rFonts w:hint="eastAsia" w:ascii="宋体" w:hAnsi="宋体" w:eastAsia="宋体"/>
-                <w:sz w:val="18"/>
-                <w:szCs w:val="18"/>
-              </w:rPr>
-              <w:sym w:font="Wingdings 2" w:char="00A3"/>
+              <w:t>4.是否有承包商作业：</w:t>
+            </w:r>
+            <w:r>
+              <w:rPr>
+                <w:rFonts w:hint="eastAsia" w:ascii="宋体" w:hAnsi="宋体" w:eastAsia="宋体"/>
+                <w:sz w:val="18"/>
+                <w:szCs w:val="18"/>
+                <w:u w:val="none"/>
+                <w:lang w:val="en-US" w:eastAsia="zh-CN"/>
+              </w:rPr>
+              <w:t xml:space="preserve"> ${cbs} </w:t>
             </w:r>
             <w:r>
               <w:rPr>
@@ -4062,7 +4020,6 @@
                 <w:szCs w:val="28"/>
               </w:rPr>
             </w:pPr>
-            <w:bookmarkStart w:id="0" w:name="_GoBack" w:colFirst="1" w:colLast="2"/>
           </w:p>
         </w:tc>
         <w:tc>
@@ -4804,7 +4761,6 @@
           </w:p>
         </w:tc>
       </w:tr>
-      <w:bookmarkEnd w:id="0"/>
       <w:tr>
         <w:tblPrEx>
           <w:tblBorders>
@@ -4869,6 +4825,7 @@
                 <w:rFonts w:ascii="宋体" w:hAnsi="宋体" w:eastAsia="宋体"/>
                 <w:sz w:val="22"/>
                 <w:szCs w:val="22"/>
+                <w:u w:val="none"/>
               </w:rPr>
             </w:pPr>
             <w:r>
@@ -4877,161 +4834,77 @@
                 <w:sz w:val="22"/>
                 <w:szCs w:val="22"/>
               </w:rPr>
-              <w:t>是否试生产状态：是（</w:t>
+              <w:t>是否试生产状态：</w:t>
             </w:r>
             <w:r>
               <w:rPr>
                 <w:rFonts w:hint="eastAsia" w:ascii="宋体" w:hAnsi="宋体" w:eastAsia="宋体"/>
                 <w:sz w:val="22"/>
                 <w:szCs w:val="22"/>
+                <w:u w:val="none"/>
                 <w:lang w:val="en-US" w:eastAsia="zh-CN"/>
               </w:rPr>
-              <w:t xml:space="preserve">   </w:t>
+              <w:t xml:space="preserve"> （${ssc}）                </w:t>
             </w:r>
             <w:r>
               <w:rPr>
                 <w:rFonts w:hint="eastAsia" w:ascii="宋体" w:hAnsi="宋体" w:eastAsia="宋体"/>
                 <w:sz w:val="22"/>
                 <w:szCs w:val="22"/>
-              </w:rPr>
-              <w:t>）否（</w:t>
+                <w:u w:val="none"/>
+              </w:rPr>
+              <w:t>是否开停车状态：</w:t>
             </w:r>
             <w:r>
               <w:rPr>
                 <w:rFonts w:hint="eastAsia" w:ascii="宋体" w:hAnsi="宋体" w:eastAsia="宋体"/>
                 <w:sz w:val="22"/>
                 <w:szCs w:val="22"/>
+                <w:u w:val="none"/>
                 <w:lang w:val="en-US" w:eastAsia="zh-CN"/>
               </w:rPr>
-              <w:t xml:space="preserve"> √ </w:t>
+              <w:t xml:space="preserve"> （${ktc}） </w:t>
             </w:r>
             <w:r>
               <w:rPr>
                 <w:rFonts w:hint="eastAsia" w:ascii="宋体" w:hAnsi="宋体" w:eastAsia="宋体"/>
                 <w:sz w:val="22"/>
                 <w:szCs w:val="22"/>
-              </w:rPr>
-              <w:t>）</w:t>
+                <w:u w:val="none"/>
+              </w:rPr>
+              <w:t xml:space="preserve">  </w:t>
             </w:r>
             <w:r>
               <w:rPr>
                 <w:rFonts w:hint="eastAsia" w:ascii="宋体" w:hAnsi="宋体" w:eastAsia="宋体"/>
                 <w:sz w:val="22"/>
                 <w:szCs w:val="22"/>
+                <w:u w:val="none"/>
                 <w:lang w:val="en-US" w:eastAsia="zh-CN"/>
               </w:rPr>
-              <w:t xml:space="preserve">      </w:t>
+              <w:t xml:space="preserve">                </w:t>
             </w:r>
             <w:r>
               <w:rPr>
                 <w:rFonts w:hint="eastAsia" w:ascii="宋体" w:hAnsi="宋体" w:eastAsia="宋体"/>
                 <w:sz w:val="22"/>
                 <w:szCs w:val="22"/>
-              </w:rPr>
-              <w:t xml:space="preserve">是否开停车状态：是（ </w:t>
+                <w:u w:val="none"/>
+              </w:rPr>
+              <w:t>是否有承包商作业：</w:t>
             </w:r>
             <w:r>
               <w:rPr>
                 <w:rFonts w:hint="eastAsia" w:ascii="宋体" w:hAnsi="宋体" w:eastAsia="宋体"/>
                 <w:sz w:val="22"/>
                 <w:szCs w:val="22"/>
+                <w:u w:val="none"/>
                 <w:lang w:val="en-US" w:eastAsia="zh-CN"/>
               </w:rPr>
-              <w:t xml:space="preserve">  </w:t>
-            </w:r>
-            <w:r>
-              <w:rPr>
-                <w:rFonts w:hint="eastAsia" w:ascii="宋体" w:hAnsi="宋体" w:eastAsia="宋体"/>
-                <w:sz w:val="22"/>
-                <w:szCs w:val="22"/>
-              </w:rPr>
-              <w:t>）否（</w:t>
-            </w:r>
-            <w:r>
-              <w:rPr>
-                <w:rFonts w:hint="eastAsia" w:ascii="宋体" w:hAnsi="宋体" w:eastAsia="宋体"/>
-                <w:sz w:val="22"/>
-                <w:szCs w:val="22"/>
-                <w:lang w:val="en-US" w:eastAsia="zh-CN"/>
-              </w:rPr>
-              <w:t xml:space="preserve"> √ </w:t>
-            </w:r>
-            <w:r>
-              <w:rPr>
-                <w:rFonts w:hint="eastAsia" w:ascii="宋体" w:hAnsi="宋体" w:eastAsia="宋体"/>
-                <w:sz w:val="22"/>
-                <w:szCs w:val="22"/>
-              </w:rPr>
-              <w:t>）</w:t>
-            </w:r>
-            <w:r>
-              <w:rPr>
-                <w:rFonts w:hint="eastAsia" w:ascii="宋体" w:hAnsi="宋体" w:eastAsia="宋体"/>
-                <w:sz w:val="22"/>
-                <w:szCs w:val="22"/>
-                <w:lang w:val="en-US" w:eastAsia="zh-CN"/>
-              </w:rPr>
-              <w:t xml:space="preserve"> </w:t>
-            </w:r>
-            <w:r>
-              <w:rPr>
-                <w:rFonts w:hint="eastAsia" w:ascii="宋体" w:hAnsi="宋体" w:eastAsia="宋体"/>
-                <w:sz w:val="22"/>
-                <w:szCs w:val="22"/>
-              </w:rPr>
-              <w:t xml:space="preserve">  </w:t>
-            </w:r>
-            <w:r>
-              <w:rPr>
-                <w:rFonts w:hint="eastAsia" w:ascii="宋体" w:hAnsi="宋体" w:eastAsia="宋体"/>
-                <w:sz w:val="22"/>
-                <w:szCs w:val="22"/>
-                <w:lang w:val="en-US" w:eastAsia="zh-CN"/>
-              </w:rPr>
-              <w:t xml:space="preserve">  </w:t>
-            </w:r>
-            <w:r>
-              <w:rPr>
-                <w:rFonts w:hint="eastAsia" w:ascii="宋体" w:hAnsi="宋体" w:eastAsia="宋体"/>
-                <w:sz w:val="22"/>
-                <w:szCs w:val="22"/>
-              </w:rPr>
-              <w:t>是否有承包商作业：是（</w:t>
-            </w:r>
-            <w:r>
-              <w:rPr>
-                <w:rFonts w:hint="eastAsia" w:ascii="宋体" w:hAnsi="宋体" w:eastAsia="宋体"/>
-                <w:sz w:val="22"/>
-                <w:szCs w:val="22"/>
-                <w:lang w:val="en-US" w:eastAsia="zh-CN"/>
-              </w:rPr>
-              <w:t xml:space="preserve"> √ </w:t>
-            </w:r>
-            <w:r>
-              <w:rPr>
-                <w:rFonts w:hint="eastAsia" w:ascii="宋体" w:hAnsi="宋体" w:eastAsia="宋体"/>
-                <w:sz w:val="22"/>
-                <w:szCs w:val="22"/>
-              </w:rPr>
-              <w:t xml:space="preserve">）否（ </w:t>
-            </w:r>
-            <w:r>
-              <w:rPr>
-                <w:rFonts w:hint="eastAsia" w:ascii="宋体" w:hAnsi="宋体" w:eastAsia="宋体"/>
-                <w:sz w:val="22"/>
-                <w:szCs w:val="22"/>
-                <w:lang w:val="en-US" w:eastAsia="zh-CN"/>
-              </w:rPr>
-              <w:t xml:space="preserve">  </w:t>
-            </w:r>
-            <w:r>
-              <w:rPr>
-                <w:rFonts w:hint="eastAsia" w:ascii="宋体" w:hAnsi="宋体" w:eastAsia="宋体"/>
-                <w:sz w:val="22"/>
-                <w:szCs w:val="22"/>
-              </w:rPr>
-              <w:t>）</w:t>
-            </w:r>
+              <w:t xml:space="preserve"> （${cbs}）</w:t>
+            </w:r>
+            <w:bookmarkStart w:id="0" w:name="_GoBack"/>
+            <w:bookmarkEnd w:id="0"/>
           </w:p>
           <w:p>
             <w:pPr>
@@ -5051,35 +4924,45 @@
               <w:spacing w:before="157" w:beforeLines="50" w:after="157" w:afterLines="50"/>
               <w:textAlignment w:val="auto"/>
               <w:rPr>
-                <w:rFonts w:ascii="宋体" w:hAnsi="宋体" w:eastAsia="宋体"/>
-                <w:sz w:val="22"/>
-                <w:szCs w:val="22"/>
-              </w:rPr>
-            </w:pPr>
-            <w:r>
-              <w:rPr>
-                <w:rFonts w:hint="eastAsia" w:ascii="宋体" w:hAnsi="宋体" w:eastAsia="宋体"/>
-                <w:sz w:val="22"/>
-                <w:szCs w:val="22"/>
-              </w:rPr>
-              <w:t>重大危险源状态是否安全：是（</w:t>
-            </w:r>
-            <w:r>
-              <w:rPr>
-                <w:rFonts w:hint="eastAsia" w:ascii="宋体" w:hAnsi="宋体" w:eastAsia="宋体"/>
+                <w:rFonts w:hint="default" w:ascii="宋体" w:hAnsi="宋体" w:eastAsia="宋体"/>
                 <w:sz w:val="22"/>
                 <w:szCs w:val="22"/>
                 <w:lang w:val="en-US" w:eastAsia="zh-CN"/>
               </w:rPr>
-              <w:t xml:space="preserve"> √ </w:t>
-            </w:r>
+            </w:pPr>
             <w:r>
               <w:rPr>
                 <w:rFonts w:hint="eastAsia" w:ascii="宋体" w:hAnsi="宋体" w:eastAsia="宋体"/>
                 <w:sz w:val="22"/>
                 <w:szCs w:val="22"/>
               </w:rPr>
-              <w:t>）否（</w:t>
+              <w:t>重大危险源状态是否安全：</w:t>
+            </w:r>
+            <w:r>
+              <w:rPr>
+                <w:rFonts w:hint="eastAsia" w:ascii="宋体" w:hAnsi="宋体" w:eastAsia="宋体"/>
+                <w:sz w:val="22"/>
+                <w:szCs w:val="22"/>
+                <w:lang w:eastAsia="zh-CN"/>
+              </w:rPr>
+              <w:t>（</w:t>
+            </w:r>
+            <w:r>
+              <w:rPr>
+                <w:rFonts w:hint="eastAsia" w:ascii="宋体" w:hAnsi="宋体" w:eastAsia="宋体"/>
+                <w:sz w:val="22"/>
+                <w:szCs w:val="22"/>
+              </w:rPr>
+              <w:t>是</w:t>
+            </w:r>
+            <w:r>
+              <w:rPr>
+                <w:rFonts w:hint="eastAsia" w:ascii="宋体" w:hAnsi="宋体" w:eastAsia="宋体"/>
+                <w:sz w:val="22"/>
+                <w:szCs w:val="22"/>
+                <w:lang w:eastAsia="zh-CN"/>
+              </w:rPr>
+              <w:t>）</w:t>
             </w:r>
             <w:r>
               <w:rPr>
@@ -5088,7 +4971,7 @@
                 <w:szCs w:val="22"/>
                 <w:lang w:val="en-US" w:eastAsia="zh-CN"/>
               </w:rPr>
-              <w:t xml:space="preserve"> </w:t>
+              <w:t xml:space="preserve">               </w:t>
             </w:r>
             <w:r>
               <w:rPr>
@@ -5096,7 +4979,33 @@
                 <w:sz w:val="22"/>
                 <w:szCs w:val="22"/>
               </w:rPr>
-              <w:t xml:space="preserve"> </w:t>
+              <w:t xml:space="preserve">  是否落实重大危险源包保责任制：</w:t>
+            </w:r>
+            <w:r>
+              <w:rPr>
+                <w:rFonts w:hint="eastAsia" w:ascii="宋体" w:hAnsi="宋体" w:eastAsia="宋体"/>
+                <w:sz w:val="22"/>
+                <w:szCs w:val="22"/>
+                <w:lang w:eastAsia="zh-CN"/>
+              </w:rPr>
+              <w:t>（</w:t>
+            </w:r>
+            <w:r>
+              <w:rPr>
+                <w:rFonts w:hint="eastAsia" w:ascii="宋体" w:hAnsi="宋体" w:eastAsia="宋体"/>
+                <w:sz w:val="22"/>
+                <w:szCs w:val="22"/>
+              </w:rPr>
+              <w:t>是</w:t>
+            </w:r>
+            <w:r>
+              <w:rPr>
+                <w:rFonts w:hint="eastAsia" w:ascii="宋体" w:hAnsi="宋体" w:eastAsia="宋体"/>
+                <w:sz w:val="22"/>
+                <w:szCs w:val="22"/>
+                <w:lang w:eastAsia="zh-CN"/>
+              </w:rPr>
+              <w:t>）</w:t>
             </w:r>
             <w:r>
               <w:rPr>
@@ -5105,49 +5014,7 @@
                 <w:szCs w:val="22"/>
                 <w:lang w:val="en-US" w:eastAsia="zh-CN"/>
               </w:rPr>
-              <w:t xml:space="preserve"> </w:t>
-            </w:r>
-            <w:r>
-              <w:rPr>
-                <w:rFonts w:hint="eastAsia" w:ascii="宋体" w:hAnsi="宋体" w:eastAsia="宋体"/>
-                <w:sz w:val="22"/>
-                <w:szCs w:val="22"/>
-              </w:rPr>
-              <w:t>）  是否落实重大危险源包保责任制：是（</w:t>
-            </w:r>
-            <w:r>
-              <w:rPr>
-                <w:rFonts w:hint="eastAsia" w:ascii="宋体" w:hAnsi="宋体" w:eastAsia="宋体"/>
-                <w:sz w:val="22"/>
-                <w:szCs w:val="22"/>
-                <w:lang w:val="en-US" w:eastAsia="zh-CN"/>
-              </w:rPr>
-              <w:t xml:space="preserve"> √ </w:t>
-            </w:r>
-            <w:r>
-              <w:rPr>
-                <w:rFonts w:hint="eastAsia" w:ascii="宋体" w:hAnsi="宋体" w:eastAsia="宋体"/>
-                <w:sz w:val="22"/>
-                <w:szCs w:val="22"/>
-              </w:rPr>
-              <w:t>）否（</w:t>
-            </w:r>
-            <w:r>
-              <w:rPr>
-                <w:rFonts w:hint="eastAsia" w:ascii="宋体" w:hAnsi="宋体" w:eastAsia="宋体"/>
-                <w:sz w:val="22"/>
-                <w:szCs w:val="22"/>
-                <w:lang w:val="en-US" w:eastAsia="zh-CN"/>
-              </w:rPr>
-              <w:t xml:space="preserve">  </w:t>
-            </w:r>
-            <w:r>
-              <w:rPr>
-                <w:rFonts w:hint="eastAsia" w:ascii="宋体" w:hAnsi="宋体" w:eastAsia="宋体"/>
-                <w:sz w:val="22"/>
-                <w:szCs w:val="22"/>
-              </w:rPr>
-              <w:t xml:space="preserve"> ）</w:t>
+              <w:t xml:space="preserve">   </w:t>
             </w:r>
           </w:p>
           <w:p>

</xml_diff>